<commit_message>
Informe quasi acabat (Falta anàlisi de rendiment)
</commit_message>
<xml_diff>
--- a/AumedesSerrano_FarreCortesPRA2Informe.docx
+++ b/AumedesSerrano_FarreCortesPRA2Informe.docx
@@ -20,7 +20,7 @@
                 <wp:positionV relativeFrom="page">
                   <wp:align>center</wp:align>
                 </wp:positionV>
-                <wp:extent cx="2195195" cy="9126220"/>
+                <wp:extent cx="2195830" cy="9126855"/>
                 <wp:effectExtent l="0" t="0" r="6985" b="7620"/>
                 <wp:wrapNone/>
                 <wp:docPr id="1" name="Grupo 2"/>
@@ -31,7 +31,7 @@
                       <wpg:grpSpPr>
                         <a:xfrm>
                           <a:off x="0" y="0"/>
-                          <a:ext cx="2194560" cy="9125640"/>
+                          <a:ext cx="2195280" cy="9126360"/>
                         </a:xfrm>
                       </wpg:grpSpPr>
                       <wps:wsp>
@@ -39,7 +39,7 @@
                         <wps:spPr>
                           <a:xfrm>
                             <a:off x="0" y="0"/>
-                            <a:ext cx="193680" cy="9125640"/>
+                            <a:ext cx="192960" cy="9126360"/>
                           </a:xfrm>
                           <a:prstGeom prst="rect">
                             <a:avLst/>
@@ -72,7 +72,7 @@
                         <wps:spPr>
                           <a:xfrm>
                             <a:off x="0" y="1467000"/>
-                            <a:ext cx="2194560" cy="551160"/>
+                            <a:ext cx="2195280" cy="550440"/>
                           </a:xfrm>
                           <a:prstGeom prst="homePlate">
                             <a:avLst>
@@ -122,16 +122,16 @@
                                   <w:iCs w:val="false"/>
                                   <w:smallCaps w:val="false"/>
                                   <w:caps w:val="false"/>
-                                  <w:rFonts w:ascii="Calibri" w:hAnsi="Calibri"/>
+                                  <w:rFonts w:asciiTheme="minorHAnsi" w:cstheme="minorBidi" w:eastAsiaTheme="minorHAnsi" w:hAnsiTheme="minorHAnsi" w:ascii="Calibri" w:hAnsi="Calibri"/>
                                   <w:color w:val="FFFFFF"/>
                                   <w:lang w:val="es-ES"/>
                                 </w:rPr>
-                                <w:t>[Fecha]</w:t>
+                                <w:t>10/01/2021</w:t>
                               </w:r>
                             </w:p>
                           </w:txbxContent>
                         </wps:txbx>
-                        <wps:bodyPr rIns="182880" tIns="0" bIns="0" anchor="ctr">
+                        <wps:bodyPr lIns="90000" rIns="182880" tIns="0" bIns="0" anchor="ctr">
                           <a:noAutofit/>
                         </wps:bodyPr>
                       </wps:wsp>
@@ -139,8 +139,8 @@
                         <wpg:cNvGrpSpPr/>
                         <wpg:grpSpPr>
                           <a:xfrm>
-                            <a:off x="76320" y="4210200"/>
-                            <a:ext cx="2057400" cy="4910400"/>
+                            <a:off x="76320" y="4210560"/>
+                            <a:ext cx="2058120" cy="4910400"/>
                           </a:xfrm>
                         </wpg:grpSpPr>
                         <wpg:grpSp>
@@ -148,15 +148,15 @@
                           <wpg:grpSpPr>
                             <a:xfrm>
                               <a:off x="95040" y="0"/>
-                              <a:ext cx="1649880" cy="4910400"/>
+                              <a:ext cx="1650240" cy="4910400"/>
                             </a:xfrm>
                           </wpg:grpSpPr>
                           <wps:wsp>
                             <wps:cNvSpPr/>
                             <wps:spPr>
                               <a:xfrm>
-                                <a:off x="360000" y="3155040"/>
-                                <a:ext cx="304200" cy="1098720"/>
+                                <a:off x="360000" y="3156120"/>
+                                <a:ext cx="304200" cy="1098000"/>
                               </a:xfrm>
                               <a:custGeom>
                                 <a:avLst/>
@@ -217,8 +217,8 @@
                             <wps:cNvSpPr/>
                             <wps:spPr>
                               <a:xfrm>
-                                <a:off x="680040" y="4239000"/>
-                                <a:ext cx="290160" cy="671040"/>
+                                <a:off x="680760" y="4240080"/>
+                                <a:ext cx="289440" cy="670680"/>
                               </a:xfrm>
                               <a:custGeom>
                                 <a:avLst/>
@@ -283,7 +283,7 @@
                             <wps:spPr>
                               <a:xfrm>
                                 <a:off x="0" y="0"/>
-                                <a:ext cx="349200" cy="3177000"/>
+                                <a:ext cx="348480" cy="3177000"/>
                               </a:xfrm>
                               <a:custGeom>
                                 <a:avLst/>
@@ -383,7 +383,7 @@
                             <wps:cNvSpPr/>
                             <wps:spPr>
                               <a:xfrm>
-                                <a:off x="315000" y="1022040"/>
+                                <a:off x="315000" y="1022400"/>
                                 <a:ext cx="111600" cy="2132280"/>
                               </a:xfrm>
                               <a:custGeom>
@@ -478,8 +478,8 @@
                             <wps:cNvSpPr/>
                             <wps:spPr>
                               <a:xfrm>
-                                <a:off x="349920" y="3177360"/>
-                                <a:ext cx="384120" cy="1570320"/>
+                                <a:off x="349920" y="3178440"/>
+                                <a:ext cx="384120" cy="1569600"/>
                               </a:xfrm>
                               <a:custGeom>
                                 <a:avLst/>
@@ -570,8 +570,8 @@
                             <wps:cNvSpPr/>
                             <wps:spPr>
                               <a:xfrm>
-                                <a:off x="755280" y="4738320"/>
-                                <a:ext cx="82080" cy="171360"/>
+                                <a:off x="755640" y="4739040"/>
+                                <a:ext cx="81360" cy="170640"/>
                               </a:xfrm>
                               <a:custGeom>
                                 <a:avLst/>
@@ -620,8 +620,8 @@
                             <wps:cNvSpPr/>
                             <wps:spPr>
                               <a:xfrm>
-                                <a:off x="338040" y="3054960"/>
-                                <a:ext cx="36720" cy="231840"/>
+                                <a:off x="338040" y="3055680"/>
+                                <a:ext cx="36360" cy="231120"/>
                               </a:xfrm>
                               <a:custGeom>
                                 <a:avLst/>
@@ -673,7 +673,7 @@
                             <wps:cNvSpPr/>
                             <wps:spPr>
                               <a:xfrm>
-                                <a:off x="664920" y="2325960"/>
+                                <a:off x="665640" y="2325960"/>
                                 <a:ext cx="984960" cy="1912680"/>
                               </a:xfrm>
                               <a:custGeom>
@@ -801,8 +801,8 @@
                             <wps:cNvSpPr/>
                             <wps:spPr>
                               <a:xfrm>
-                                <a:off x="664920" y="4253760"/>
-                                <a:ext cx="89640" cy="483840"/>
+                                <a:off x="665640" y="4254480"/>
+                                <a:ext cx="88920" cy="483120"/>
                               </a:xfrm>
                               <a:custGeom>
                                 <a:avLst/>
@@ -872,8 +872,8 @@
                             <wps:cNvSpPr/>
                             <wps:spPr>
                               <a:xfrm>
-                                <a:off x="735480" y="4748400"/>
-                                <a:ext cx="76680" cy="162000"/>
+                                <a:off x="736200" y="4749120"/>
+                                <a:ext cx="76320" cy="161280"/>
                               </a:xfrm>
                               <a:custGeom>
                                 <a:avLst/>
@@ -919,8 +919,8 @@
                             <wps:cNvSpPr/>
                             <wps:spPr>
                               <a:xfrm>
-                                <a:off x="664920" y="4196520"/>
-                                <a:ext cx="17280" cy="104040"/>
+                                <a:off x="665640" y="4197600"/>
+                                <a:ext cx="16560" cy="103680"/>
                               </a:xfrm>
                               <a:custGeom>
                                 <a:avLst/>
@@ -972,8 +972,8 @@
                             <wps:cNvSpPr/>
                             <wps:spPr>
                               <a:xfrm>
-                                <a:off x="703080" y="4616280"/>
-                                <a:ext cx="111600" cy="294120"/>
+                                <a:off x="703800" y="4617360"/>
+                                <a:ext cx="111240" cy="293400"/>
                               </a:xfrm>
                               <a:custGeom>
                                 <a:avLst/>
@@ -1036,14 +1036,14 @@
                           <wpg:grpSpPr>
                             <a:xfrm>
                               <a:off x="0" y="968400"/>
-                              <a:ext cx="2057400" cy="3942000"/>
+                              <a:ext cx="2058120" cy="3942000"/>
                             </a:xfrm>
                           </wpg:grpSpPr>
                           <wps:wsp>
                             <wps:cNvSpPr/>
                             <wps:spPr>
                               <a:xfrm>
-                                <a:off x="89280" y="1267920"/>
+                                <a:off x="89280" y="1268280"/>
                                 <a:ext cx="466200" cy="1677600"/>
                               </a:xfrm>
                               <a:custGeom>
@@ -1109,8 +1109,8 @@
                             <wps:cNvSpPr/>
                             <wps:spPr>
                               <a:xfrm>
-                                <a:off x="582840" y="2916360"/>
-                                <a:ext cx="440640" cy="1024920"/>
+                                <a:off x="583560" y="2917440"/>
+                                <a:ext cx="439920" cy="1024200"/>
                               </a:xfrm>
                               <a:custGeom>
                                 <a:avLst/>
@@ -1179,7 +1179,7 @@
                             <wps:spPr>
                               <a:xfrm>
                                 <a:off x="0" y="847080"/>
-                                <a:ext cx="74160" cy="450720"/>
+                                <a:ext cx="73800" cy="450360"/>
                               </a:xfrm>
                               <a:custGeom>
                                 <a:avLst/>
@@ -1235,7 +1235,7 @@
                             <wps:cNvSpPr/>
                             <wps:spPr>
                               <a:xfrm>
-                                <a:off x="74880" y="1297800"/>
+                                <a:off x="74880" y="1298160"/>
                                 <a:ext cx="589320" cy="2397600"/>
                               </a:xfrm>
                               <a:custGeom>
@@ -1331,8 +1331,8 @@
                             <wps:cNvSpPr/>
                             <wps:spPr>
                               <a:xfrm>
-                                <a:off x="694440" y="3677760"/>
-                                <a:ext cx="122400" cy="264240"/>
+                                <a:off x="695160" y="3678480"/>
+                                <a:ext cx="122040" cy="263520"/>
                               </a:xfrm>
                               <a:custGeom>
                                 <a:avLst/>
@@ -1385,8 +1385,8 @@
                             <wps:cNvSpPr/>
                             <wps:spPr>
                               <a:xfrm>
-                                <a:off x="59400" y="1114920"/>
-                                <a:ext cx="55080" cy="353520"/>
+                                <a:off x="59400" y="1115280"/>
+                                <a:ext cx="54720" cy="353160"/>
                               </a:xfrm>
                               <a:custGeom>
                                 <a:avLst/>
@@ -1442,7 +1442,7 @@
                             <wps:cNvSpPr/>
                             <wps:spPr>
                               <a:xfrm>
-                                <a:off x="556200" y="0"/>
+                                <a:off x="556920" y="0"/>
                                 <a:ext cx="1501200" cy="2916000"/>
                               </a:xfrm>
                               <a:custGeom>
@@ -1574,8 +1574,8 @@
                             <wps:cNvSpPr/>
                             <wps:spPr>
                               <a:xfrm>
-                                <a:off x="556200" y="2946240"/>
-                                <a:ext cx="137880" cy="730080"/>
+                                <a:off x="556920" y="2946960"/>
+                                <a:ext cx="137160" cy="729720"/>
                               </a:xfrm>
                               <a:custGeom>
                                 <a:avLst/>
@@ -1649,8 +1649,8 @@
                             <wps:cNvSpPr/>
                             <wps:spPr>
                               <a:xfrm>
-                                <a:off x="664560" y="3696120"/>
-                                <a:ext cx="114840" cy="245880"/>
+                                <a:off x="665280" y="3697200"/>
+                                <a:ext cx="114480" cy="245160"/>
                               </a:xfrm>
                               <a:custGeom>
                                 <a:avLst/>
@@ -1700,8 +1700,8 @@
                             <wps:cNvSpPr/>
                             <wps:spPr>
                               <a:xfrm>
-                                <a:off x="556200" y="2853360"/>
-                                <a:ext cx="25560" cy="160200"/>
+                                <a:off x="556920" y="2854440"/>
+                                <a:ext cx="24840" cy="159480"/>
                               </a:xfrm>
                               <a:custGeom>
                                 <a:avLst/>
@@ -1757,8 +1757,8 @@
                             <wps:cNvSpPr/>
                             <wps:spPr>
                               <a:xfrm>
-                                <a:off x="612720" y="3490920"/>
-                                <a:ext cx="170640" cy="450720"/>
+                                <a:off x="613440" y="3492000"/>
+                                <a:ext cx="170280" cy="450360"/>
                               </a:xfrm>
                               <a:custGeom>
                                 <a:avLst/>
@@ -1835,8 +1835,8 @@
           </mc:Choice>
           <mc:Fallback>
             <w:pict>
-              <v:group id="shape_0" alt="Grupo 2" style="position:absolute;margin-left:23.8pt;margin-top:61.65pt;width:172.8pt;height:718.55pt" coordorigin="476,1233" coordsize="3456,14371">
-                <v:rect id="shape_0" ID="Rectángulo 3" fillcolor="#44546a" stroked="f" style="position:absolute;left:476;top:1233;width:304;height:14370;v-text-anchor:middle;mso-position-horizontal-relative:page;mso-position-vertical:center;mso-position-vertical-relative:page">
+              <v:group id="shape_0" alt="Grupo 2" style="position:absolute;margin-left:23.8pt;margin-top:61.65pt;width:172.85pt;height:718.6pt" coordorigin="476,1233" coordsize="3457,14372">
+                <v:rect id="shape_0" fillcolor="#44546a" stroked="f" style="position:absolute;left:476;top:1233;width:303;height:14371;v-text-anchor:middle;mso-position-horizontal-relative:page;mso-position-vertical:center;mso-position-vertical-relative:page">
                   <w10:wrap type="none"/>
                   <v:fill o:detectmouseclick="t" type="solid" color2="#bbab95"/>
                   <v:stroke color="#3465a4" weight="12600" joinstyle="miter" endcap="flat"/>
@@ -1856,7 +1856,7 @@
                     <v:h position="@2,0"/>
                   </v:handles>
                 </v:shapetype>
-                <v:shape id="shape_0" ID="Pentágono 4" fillcolor="#4472c4" stroked="f" style="position:absolute;left:476;top:3543;width:3455;height:867;v-text-anchor:middle;mso-position-horizontal-relative:page;mso-position-vertical:center;mso-position-vertical-relative:page" type="shapetype_15">
+                <v:shape id="shape_0" fillcolor="#4472c4" stroked="f" style="position:absolute;left:476;top:3543;width:3456;height:866;v-text-anchor:middle;mso-position-horizontal-relative:page;mso-position-vertical:center;mso-position-vertical-relative:page" type="shapetype_15">
                   <v:textbox>
                     <w:txbxContent>
                       <w:p>
@@ -1882,11 +1882,11 @@
                             <w:iCs w:val="false"/>
                             <w:smallCaps w:val="false"/>
                             <w:caps w:val="false"/>
-                            <w:rFonts w:ascii="Calibri" w:hAnsi="Calibri"/>
+                            <w:rFonts w:asciiTheme="minorHAnsi" w:cstheme="minorBidi" w:eastAsiaTheme="minorHAnsi" w:hAnsiTheme="minorHAnsi" w:ascii="Calibri" w:hAnsi="Calibri"/>
                             <w:color w:val="FFFFFF"/>
                             <w:lang w:val="es-ES"/>
                           </w:rPr>
-                          <w:t>[Fecha]</w:t>
+                          <w:t>10/01/2021</w:t>
                         </w:r>
                       </w:p>
                     </w:txbxContent>
@@ -1895,9 +1895,9 @@
                   <v:fill o:detectmouseclick="t" type="solid" color2="#bb8d3b"/>
                   <v:stroke color="#3465a4" weight="12600" joinstyle="miter" endcap="flat"/>
                 </v:shape>
-                <v:group id="shape_0" alt="Grupo 5" style="position:absolute;left:596;top:7863;width:3240;height:7733">
-                  <v:group id="shape_0" alt="Grupo 6" style="position:absolute;left:746;top:7863;width:2598;height:7733"/>
-                  <v:group id="shape_0" alt="Grupo 7" style="position:absolute;left:596;top:9388;width:3240;height:6208"/>
+                <v:group id="shape_0" style="position:absolute;left:596;top:7864;width:3241;height:7734">
+                  <v:group id="shape_0" style="position:absolute;left:746;top:7864;width:2599;height:7734"/>
+                  <v:group id="shape_0" style="position:absolute;left:596;top:9389;width:3241;height:6209"/>
                 </v:group>
               </v:group>
             </w:pict>
@@ -1912,9 +1912,9 @@
                   <wp:posOffset>3175000</wp:posOffset>
                 </wp:positionH>
                 <wp:positionV relativeFrom="page">
-                  <wp:posOffset>9419590</wp:posOffset>
+                  <wp:posOffset>9420225</wp:posOffset>
                 </wp:positionV>
-                <wp:extent cx="3484880" cy="355600"/>
+                <wp:extent cx="3484880" cy="556895"/>
                 <wp:effectExtent l="0" t="0" r="0" b="0"/>
                 <wp:wrapNone/>
                 <wp:docPr id="2" name="Cuadro de texto 32"/>
@@ -1925,7 +1925,7 @@
                       <wps:spPr>
                         <a:xfrm>
                           <a:off x="0" y="0"/>
-                          <a:ext cx="3484080" cy="354960"/>
+                          <a:ext cx="3484080" cy="556200"/>
                         </a:xfrm>
                         <a:prstGeom prst="rect">
                           <a:avLst/>
@@ -1958,37 +1958,32 @@
                                 <w:szCs w:val="26"/>
                               </w:rPr>
                             </w:pPr>
-                            <w:sdt>
-                              <w:sdtPr>
-                                <w:alias w:val="Autor"/>
-                              </w:sdtPr>
-                              <w:sdtContent>
-                                <w:r>
-                                  <w:rPr>
-                                    <w:color w:val="4472C4" w:themeColor="accent1"/>
-                                    <w:sz w:val="26"/>
-                                    <w:szCs w:val="26"/>
-                                  </w:rPr>
-                                  <w:t>Joel Farré</w:t>
-                                </w:r>
-                                <w:r>
-                                  <w:rPr>
-                                    <w:color w:val="4472C4" w:themeColor="accent1"/>
-                                    <w:sz w:val="26"/>
-                                    <w:szCs w:val="26"/>
-                                  </w:rPr>
-                                  <w:t xml:space="preserve"> Cortés </w:t>
-                                </w:r>
-                                <w:r>
-                                  <w:rPr>
-                                    <w:color w:val="4472C4" w:themeColor="accent1"/>
-                                    <w:sz w:val="26"/>
-                                    <w:szCs w:val="26"/>
-                                  </w:rPr>
-                                  <w:t>(78103400T)</w:t>
-                                </w:r>
-                              </w:sdtContent>
-                            </w:sdt>
+                            <w:r>
+                              <w:rPr>
+                                <w:color w:val="4472C4" w:themeColor="accent1"/>
+                                <w:sz w:val="26"/>
+                                <w:szCs w:val="26"/>
+                              </w:rPr>
+                              <w:t>Joel Farré Cortés (78103400T)</w:t>
+                            </w:r>
+                          </w:p>
+                          <w:p>
+                            <w:pPr>
+                              <w:pStyle w:val="NoSpacing"/>
+                              <w:rPr>
+                                <w:color w:val="4472C4" w:themeColor="accent1"/>
+                                <w:sz w:val="26"/>
+                                <w:szCs w:val="26"/>
+                              </w:rPr>
+                            </w:pPr>
+                            <w:r>
+                              <w:rPr>
+                                <w:color w:val="4472C4" w:themeColor="accent1"/>
+                                <w:sz w:val="26"/>
+                                <w:szCs w:val="26"/>
+                              </w:rPr>
+                              <w:t>Joel Aumedes Serrano (48051307Y)</w:t>
+                            </w:r>
                           </w:p>
                           <w:p>
                             <w:pPr>
@@ -2034,7 +2029,7 @@
           </mc:Choice>
           <mc:Fallback>
             <w:pict>
-              <v:rect id="shape_0" ID="Cuadro de texto 32" stroked="f" style="position:absolute;margin-left:250pt;margin-top:741.7pt;width:274.3pt;height:27.9pt;v-text-anchor:bottom;mso-position-horizontal-relative:page;mso-position-vertical-relative:page" wp14:anchorId="317B1F9F">
+              <v:rect id="shape_0" ID="Cuadro de texto 32" stroked="f" style="position:absolute;margin-left:250pt;margin-top:741.75pt;width:274.3pt;height:43.75pt;v-text-anchor:bottom;mso-position-horizontal-relative:page;mso-position-vertical-relative:page" wp14:anchorId="317B1F9F">
                 <w10:wrap type="none"/>
                 <v:fill o:detectmouseclick="t" on="false"/>
                 <v:stroke color="#3465a4" weight="6480" joinstyle="round" endcap="flat"/>
@@ -2049,39 +2044,32 @@
                           <w:szCs w:val="26"/>
                         </w:rPr>
                       </w:pPr>
-                      <w:sdt>
-                        <w:sdtPr>
-                          <w:text/>
-                          <w:dataBinding w:prefixMappings="xmlns:ns0='http://purl.org/dc/elements/1.1/' xmlns:ns1='http://schemas.openxmlformats.org/package/2006/metadata/core-properties' " w:xpath="/ns1:coreProperties[1]/ns0:creator[1]" w:storeItemID="{6C3C8BC8-F283-45AE-878A-BAB7291924A1}"/>
-                          <w:alias w:val="Autor"/>
-                        </w:sdtPr>
-                        <w:sdtContent>
-                          <w:r>
-                            <w:rPr>
-                              <w:color w:val="4472C4" w:themeColor="accent1"/>
-                              <w:sz w:val="26"/>
-                              <w:szCs w:val="26"/>
-                            </w:rPr>
-                            <w:t>Joel Farré</w:t>
-                          </w:r>
-                          <w:r>
-                            <w:rPr>
-                              <w:color w:val="4472C4" w:themeColor="accent1"/>
-                              <w:sz w:val="26"/>
-                              <w:szCs w:val="26"/>
-                            </w:rPr>
-                            <w:t xml:space="preserve"> Cortés </w:t>
-                          </w:r>
-                          <w:r>
-                            <w:rPr>
-                              <w:color w:val="4472C4" w:themeColor="accent1"/>
-                              <w:sz w:val="26"/>
-                              <w:szCs w:val="26"/>
-                            </w:rPr>
-                            <w:t>(78103400T)</w:t>
-                          </w:r>
-                        </w:sdtContent>
-                      </w:sdt>
+                      <w:r>
+                        <w:rPr>
+                          <w:color w:val="4472C4" w:themeColor="accent1"/>
+                          <w:sz w:val="26"/>
+                          <w:szCs w:val="26"/>
+                        </w:rPr>
+                        <w:t>Joel Farré Cortés (78103400T)</w:t>
+                      </w:r>
+                    </w:p>
+                    <w:p>
+                      <w:pPr>
+                        <w:pStyle w:val="NoSpacing"/>
+                        <w:rPr>
+                          <w:color w:val="4472C4" w:themeColor="accent1"/>
+                          <w:sz w:val="26"/>
+                          <w:szCs w:val="26"/>
+                        </w:rPr>
+                      </w:pPr>
+                      <w:r>
+                        <w:rPr>
+                          <w:color w:val="4472C4" w:themeColor="accent1"/>
+                          <w:sz w:val="26"/>
+                          <w:szCs w:val="26"/>
+                        </w:rPr>
+                        <w:t>Joel Aumedes Serrano (48051307Y)</w:t>
+                      </w:r>
                     </w:p>
                     <w:p>
                       <w:pPr>
@@ -2186,7 +2174,7 @@
                 <wp:positionV relativeFrom="page">
                   <wp:posOffset>2528570</wp:posOffset>
                 </wp:positionV>
-                <wp:extent cx="3484880" cy="1471295"/>
+                <wp:extent cx="3484880" cy="914400"/>
                 <wp:effectExtent l="0" t="0" r="7620" b="0"/>
                 <wp:wrapNone/>
                 <wp:docPr id="5" name="Cuadro de texto 1"/>
@@ -2197,7 +2185,7 @@
                       <wps:spPr>
                         <a:xfrm>
                           <a:off x="0" y="0"/>
-                          <a:ext cx="3484080" cy="1470600"/>
+                          <a:ext cx="3484080" cy="913680"/>
                         </a:xfrm>
                         <a:prstGeom prst="rect">
                           <a:avLst/>
@@ -2227,26 +2215,23 @@
                               <w:rPr>
                                 <w:rFonts w:ascii="Calibri Light" w:hAnsi="Calibri Light" w:eastAsia="" w:cs="Times New Roman" w:asciiTheme="majorHAnsi" w:cstheme="majorBidi" w:eastAsiaTheme="majorEastAsia" w:hAnsiTheme="majorHAnsi"/>
                                 <w:color w:val="262626" w:themeColor="text1" w:themeTint="d9"/>
+                                <w:kern w:val="0"/>
                                 <w:sz w:val="72"/>
+                                <w:szCs w:val="72"/>
+                                <w:lang w:val="es-ES" w:eastAsia="ca-ES" w:bidi="ar-SA"/>
                               </w:rPr>
                             </w:pPr>
-                            <w:sdt>
-                              <w:sdtPr>
-                                <w:alias w:val="Título"/>
-                              </w:sdtPr>
-                              <w:sdtContent>
-                                <w:r>
-                                  <w:rPr>
-                                    <w:rFonts w:eastAsia="" w:cs="Times New Roman" w:ascii="Calibri Light" w:hAnsi="Calibri Light" w:asciiTheme="majorHAnsi" w:cstheme="majorBidi" w:eastAsiaTheme="majorEastAsia" w:hAnsiTheme="majorHAnsi"/>
-                                    <w:color w:val="262626" w:themeColor="text1" w:themeTint="d9"/>
-                                    <w:sz w:val="72"/>
-                                    <w:szCs w:val="72"/>
-                                    <w:lang w:val="es-ES"/>
-                                  </w:rPr>
-                                  <w:t>[Título del documento]</w:t>
-                                </w:r>
-                              </w:sdtContent>
-                            </w:sdt>
+                            <w:r>
+                              <w:rPr>
+                                <w:rFonts w:eastAsia="" w:cs="Times New Roman" w:cstheme="majorBidi" w:eastAsiaTheme="majorEastAsia" w:ascii="Calibri Light" w:hAnsi="Calibri Light"/>
+                                <w:color w:val="262626" w:themeColor="text1" w:themeTint="d9"/>
+                                <w:kern w:val="0"/>
+                                <w:sz w:val="72"/>
+                                <w:szCs w:val="72"/>
+                                <w:lang w:val="es-ES" w:eastAsia="ca-ES" w:bidi="ar-SA"/>
+                              </w:rPr>
+                              <w:t>Pràctica 2</w:t>
+                            </w:r>
                           </w:p>
                           <w:p>
                             <w:pPr>
@@ -2292,7 +2277,7 @@
           </mc:Choice>
           <mc:Fallback>
             <w:pict>
-              <v:rect id="shape_0" ID="Cuadro de texto 1" stroked="f" style="position:absolute;margin-left:150.2pt;margin-top:199.1pt;width:274.3pt;height:115.75pt;v-text-anchor:top;mso-position-horizontal:right;mso-position-horizontal-relative:margin;mso-position-vertical-relative:page" wp14:anchorId="4557C7CC">
+              <v:rect id="shape_0" ID="Cuadro de texto 1" stroked="f" style="position:absolute;margin-left:150.2pt;margin-top:199.1pt;width:274.3pt;height:71.9pt;v-text-anchor:top;mso-position-horizontal:right;mso-position-horizontal-relative:margin;mso-position-vertical-relative:page" wp14:anchorId="4557C7CC">
                 <w10:wrap type="none"/>
                 <v:fill o:detectmouseclick="t" on="false"/>
                 <v:stroke color="#3465a4" weight="6480" joinstyle="round" endcap="flat"/>
@@ -2304,28 +2289,23 @@
                         <w:rPr>
                           <w:rFonts w:ascii="Calibri Light" w:hAnsi="Calibri Light" w:eastAsia="" w:cs="Times New Roman" w:asciiTheme="majorHAnsi" w:cstheme="majorBidi" w:eastAsiaTheme="majorEastAsia" w:hAnsiTheme="majorHAnsi"/>
                           <w:color w:val="262626" w:themeColor="text1" w:themeTint="d9"/>
+                          <w:kern w:val="0"/>
                           <w:sz w:val="72"/>
+                          <w:szCs w:val="72"/>
+                          <w:lang w:val="es-ES" w:eastAsia="ca-ES" w:bidi="ar-SA"/>
                         </w:rPr>
                       </w:pPr>
-                      <w:sdt>
-                        <w:sdtPr>
-                          <w:text/>
-                          <w:dataBinding w:prefixMappings="xmlns:ns0='http://purl.org/dc/elements/1.1/' xmlns:ns1='http://schemas.openxmlformats.org/package/2006/metadata/core-properties' " w:xpath="/ns1:coreProperties[1]/ns0:title[1]" w:storeItemID="{6C3C8BC8-F283-45AE-878A-BAB7291924A1}"/>
-                          <w:alias w:val="Título"/>
-                        </w:sdtPr>
-                        <w:sdtContent>
-                          <w:r>
-                            <w:rPr>
-                              <w:rFonts w:eastAsia="" w:cs="Times New Roman" w:ascii="Calibri Light" w:hAnsi="Calibri Light" w:asciiTheme="majorHAnsi" w:cstheme="majorBidi" w:eastAsiaTheme="majorEastAsia" w:hAnsiTheme="majorHAnsi"/>
-                              <w:color w:val="262626" w:themeColor="text1" w:themeTint="d9"/>
-                              <w:sz w:val="72"/>
-                              <w:szCs w:val="72"/>
-                              <w:lang w:val="es-ES"/>
-                            </w:rPr>
-                            <w:t>[Título del documento]</w:t>
-                          </w:r>
-                        </w:sdtContent>
-                      </w:sdt>
+                      <w:r>
+                        <w:rPr>
+                          <w:rFonts w:eastAsia="" w:cs="Times New Roman" w:cstheme="majorBidi" w:eastAsiaTheme="majorEastAsia" w:ascii="Calibri Light" w:hAnsi="Calibri Light"/>
+                          <w:color w:val="262626" w:themeColor="text1" w:themeTint="d9"/>
+                          <w:kern w:val="0"/>
+                          <w:sz w:val="72"/>
+                          <w:szCs w:val="72"/>
+                          <w:lang w:val="es-ES" w:eastAsia="ca-ES" w:bidi="ar-SA"/>
+                        </w:rPr>
+                        <w:t>Pràctica 2</w:t>
+                      </w:r>
                     </w:p>
                     <w:p>
                       <w:pPr>
@@ -2361,6 +2341,1553 @@
             </w:pict>
           </mc:Fallback>
         </mc:AlternateContent>
+      </w:r>
+      <w:r>
+        <w:br w:type="page"/>
+      </w:r>
+    </w:p>
+    <w:p>
+      <w:pPr>
+        <w:pStyle w:val="Normal"/>
+        <w:widowControl/>
+        <w:bidi w:val="0"/>
+        <w:spacing w:lineRule="auto" w:line="259" w:before="0" w:after="160"/>
+        <w:jc w:val="left"/>
+        <w:rPr>
+          <w:color w:val="2A6099"/>
+          <w:sz w:val="32"/>
+          <w:szCs w:val="32"/>
+        </w:rPr>
+      </w:pPr>
+      <w:r>
+        <w:rPr>
+          <w:color w:val="2A6099"/>
+          <w:sz w:val="32"/>
+          <w:szCs w:val="32"/>
+        </w:rPr>
+        <w:t>Sincronització</w:t>
+      </w:r>
+    </w:p>
+    <w:p>
+      <w:pPr>
+        <w:pStyle w:val="Normal"/>
+        <w:widowControl/>
+        <w:bidi w:val="0"/>
+        <w:spacing w:lineRule="auto" w:line="259" w:before="0" w:after="160"/>
+        <w:jc w:val="left"/>
+        <w:rPr>
+          <w:color w:val="2A6099"/>
+          <w:sz w:val="32"/>
+          <w:szCs w:val="32"/>
+        </w:rPr>
+      </w:pPr>
+      <w:r>
+        <w:rPr>
+          <w:color w:val="2A6099"/>
+          <w:sz w:val="32"/>
+          <w:szCs w:val="32"/>
+        </w:rPr>
+        <w:t>- Evitar les condicions de carrera</w:t>
+      </w:r>
+    </w:p>
+    <w:p>
+      <w:pPr>
+        <w:pStyle w:val="Normal"/>
+        <w:widowControl/>
+        <w:bidi w:val="0"/>
+        <w:spacing w:lineRule="auto" w:line="259" w:before="0" w:after="160"/>
+        <w:jc w:val="left"/>
+        <w:rPr>
+          <w:sz w:val="24"/>
+          <w:szCs w:val="24"/>
+        </w:rPr>
+      </w:pPr>
+      <w:r>
+        <w:rPr>
+          <w:sz w:val="24"/>
+          <w:szCs w:val="24"/>
+        </w:rPr>
+        <w:t xml:space="preserve">Respecte a la pràctica 1 hem pogut evitar les condicions de carrera de forma més eficient utilitzant </w:t>
+      </w:r>
+      <w:r>
+        <w:rPr>
+          <w:i/>
+          <w:iCs/>
+          <w:sz w:val="24"/>
+          <w:szCs w:val="24"/>
+        </w:rPr>
+        <w:t>mutexs</w:t>
+      </w:r>
+      <w:r>
+        <w:rPr>
+          <w:sz w:val="24"/>
+          <w:szCs w:val="24"/>
+        </w:rPr>
+        <w:t xml:space="preserve"> i blocs </w:t>
+      </w:r>
+      <w:r>
+        <w:rPr>
+          <w:i/>
+          <w:iCs/>
+          <w:sz w:val="24"/>
+          <w:szCs w:val="24"/>
+        </w:rPr>
+        <w:t>syncronized.</w:t>
+      </w:r>
+      <w:r>
+        <w:rPr>
+          <w:i w:val="false"/>
+          <w:iCs w:val="false"/>
+          <w:sz w:val="24"/>
+          <w:szCs w:val="24"/>
+        </w:rPr>
+        <w:t xml:space="preserve"> Degut al disseny de l’algoritme emprat és probable que les estadístiques no donin sempre el mateix ja que es pot donar el cas de que l’accés al processador no sigui sempre el mateix.</w:t>
+      </w:r>
+    </w:p>
+    <w:p>
+      <w:pPr>
+        <w:pStyle w:val="Normal"/>
+        <w:widowControl/>
+        <w:bidi w:val="0"/>
+        <w:spacing w:lineRule="auto" w:line="259" w:before="0" w:after="160"/>
+        <w:jc w:val="left"/>
+        <w:rPr>
+          <w:i w:val="false"/>
+          <w:i w:val="false"/>
+          <w:iCs w:val="false"/>
+        </w:rPr>
+      </w:pPr>
+      <w:r>
+        <w:rPr>
+          <w:sz w:val="24"/>
+          <w:szCs w:val="24"/>
+        </w:rPr>
+      </w:r>
+    </w:p>
+    <w:p>
+      <w:pPr>
+        <w:pStyle w:val="Normal"/>
+        <w:widowControl/>
+        <w:bidi w:val="0"/>
+        <w:spacing w:lineRule="auto" w:line="259" w:before="0" w:after="160"/>
+        <w:jc w:val="left"/>
+        <w:rPr>
+          <w:color w:val="2A6099"/>
+          <w:sz w:val="32"/>
+          <w:szCs w:val="32"/>
+        </w:rPr>
+      </w:pPr>
+      <w:r>
+        <w:rPr>
+          <w:color w:val="2A6099"/>
+          <w:sz w:val="32"/>
+          <w:szCs w:val="32"/>
+        </w:rPr>
+        <w:t>- Thread de missatges</w:t>
+      </w:r>
+    </w:p>
+    <w:p>
+      <w:pPr>
+        <w:pStyle w:val="Normal"/>
+        <w:widowControl/>
+        <w:bidi w:val="0"/>
+        <w:spacing w:lineRule="auto" w:line="259" w:before="0" w:after="160"/>
+        <w:jc w:val="left"/>
+        <w:rPr>
+          <w:sz w:val="24"/>
+          <w:szCs w:val="24"/>
+        </w:rPr>
+      </w:pPr>
+      <w:r>
+        <w:rPr>
+          <w:sz w:val="24"/>
+          <w:szCs w:val="24"/>
+        </w:rPr>
+        <w:t>Hem utilitzat variables de condició per a implementa</w:t>
+      </w:r>
+      <w:r>
+        <w:rPr>
+          <w:sz w:val="24"/>
+          <w:szCs w:val="24"/>
+        </w:rPr>
+        <w:t xml:space="preserve">r el </w:t>
+      </w:r>
+      <w:r>
+        <w:rPr>
+          <w:i/>
+          <w:iCs/>
+          <w:sz w:val="24"/>
+          <w:szCs w:val="24"/>
+        </w:rPr>
+        <w:t>thread</w:t>
+      </w:r>
+      <w:r>
+        <w:rPr>
+          <w:sz w:val="24"/>
+          <w:szCs w:val="24"/>
+        </w:rPr>
+        <w:t xml:space="preserve"> de missatges de forma eficient. La idea principal es que cada </w:t>
+      </w:r>
+      <w:r>
+        <w:rPr>
+          <w:i/>
+          <w:iCs/>
+          <w:sz w:val="24"/>
+          <w:szCs w:val="24"/>
+        </w:rPr>
+        <w:t>thread</w:t>
+      </w:r>
+      <w:r>
+        <w:rPr>
+          <w:sz w:val="24"/>
+          <w:szCs w:val="24"/>
+        </w:rPr>
+        <w:t xml:space="preserve"> que vol escriure un missatge adquireix un </w:t>
+      </w:r>
+      <w:r>
+        <w:rPr>
+          <w:i/>
+          <w:iCs/>
+          <w:sz w:val="24"/>
+          <w:szCs w:val="24"/>
+        </w:rPr>
+        <w:t>mutex</w:t>
+      </w:r>
+      <w:r>
+        <w:rPr>
+          <w:i w:val="false"/>
+          <w:iCs w:val="false"/>
+          <w:sz w:val="24"/>
+          <w:szCs w:val="24"/>
+        </w:rPr>
+        <w:t xml:space="preserve"> o un bloc </w:t>
+      </w:r>
+      <w:r>
+        <w:rPr>
+          <w:i/>
+          <w:iCs/>
+          <w:sz w:val="24"/>
+          <w:szCs w:val="24"/>
+        </w:rPr>
+        <w:t>syncronized</w:t>
+      </w:r>
+      <w:r>
+        <w:rPr>
+          <w:i w:val="false"/>
+          <w:iCs w:val="false"/>
+          <w:sz w:val="24"/>
+          <w:szCs w:val="24"/>
+        </w:rPr>
+        <w:t xml:space="preserve"> per escriure el seu missatge a una cua de missatges. Un cop escrit el missatge i abans d’alliberar el</w:t>
+      </w:r>
+      <w:r>
+        <w:rPr>
+          <w:i/>
+          <w:iCs/>
+          <w:sz w:val="24"/>
+          <w:szCs w:val="24"/>
+        </w:rPr>
+        <w:t xml:space="preserve"> mutex</w:t>
+      </w:r>
+      <w:r>
+        <w:rPr>
+          <w:i w:val="false"/>
+          <w:iCs w:val="false"/>
+          <w:sz w:val="24"/>
+          <w:szCs w:val="24"/>
+        </w:rPr>
+        <w:t xml:space="preserve"> el </w:t>
+      </w:r>
+      <w:r>
+        <w:rPr>
+          <w:i/>
+          <w:iCs/>
+          <w:sz w:val="24"/>
+          <w:szCs w:val="24"/>
+        </w:rPr>
+        <w:t>thread</w:t>
+      </w:r>
+      <w:r>
+        <w:rPr>
+          <w:i w:val="false"/>
+          <w:iCs w:val="false"/>
+          <w:sz w:val="24"/>
+          <w:szCs w:val="24"/>
+        </w:rPr>
+        <w:t xml:space="preserve"> notifica al </w:t>
+      </w:r>
+      <w:r>
+        <w:rPr>
+          <w:i/>
+          <w:iCs/>
+          <w:sz w:val="24"/>
+          <w:szCs w:val="24"/>
+        </w:rPr>
+        <w:t>thread</w:t>
+      </w:r>
+      <w:r>
+        <w:rPr>
+          <w:i w:val="false"/>
+          <w:iCs w:val="false"/>
+          <w:sz w:val="24"/>
+          <w:szCs w:val="24"/>
+        </w:rPr>
+        <w:t xml:space="preserve"> de missatges. El </w:t>
+      </w:r>
+      <w:r>
+        <w:rPr>
+          <w:i/>
+          <w:iCs/>
+          <w:sz w:val="24"/>
+          <w:szCs w:val="24"/>
+        </w:rPr>
+        <w:t>thread</w:t>
+      </w:r>
+      <w:r>
+        <w:rPr>
+          <w:i w:val="false"/>
+          <w:iCs w:val="false"/>
+          <w:sz w:val="24"/>
+          <w:szCs w:val="24"/>
+        </w:rPr>
+        <w:t xml:space="preserve"> de missatges ha estat esperant en un </w:t>
+      </w:r>
+      <w:r>
+        <w:rPr>
+          <w:i/>
+          <w:iCs/>
+          <w:sz w:val="24"/>
+          <w:szCs w:val="24"/>
+        </w:rPr>
+        <w:t>wait()</w:t>
+      </w:r>
+      <w:r>
+        <w:rPr>
+          <w:i w:val="false"/>
+          <w:iCs w:val="false"/>
+          <w:sz w:val="24"/>
+          <w:szCs w:val="24"/>
+        </w:rPr>
+        <w:t xml:space="preserve"> amb la variable de condició. Un cop despert, comprova si la condició es compleix o no. Aquesta condició és si tenim 100 missatges a la cua. Si no disposem de 100 missatges, el </w:t>
+      </w:r>
+      <w:r>
+        <w:rPr>
+          <w:i/>
+          <w:iCs/>
+          <w:sz w:val="24"/>
+          <w:szCs w:val="24"/>
+        </w:rPr>
+        <w:t>thread</w:t>
+      </w:r>
+      <w:r>
+        <w:rPr>
+          <w:i w:val="false"/>
+          <w:iCs w:val="false"/>
+          <w:sz w:val="24"/>
+          <w:szCs w:val="24"/>
+        </w:rPr>
+        <w:t xml:space="preserve"> de missatges se’n torna a esperar. Si en canvi, disposem d’aquests 100, els imprimeix per pantalla tots i els elimina per a deixar espai per a la resta. La implementació és molt semblant entre C i Java.</w:t>
+      </w:r>
+    </w:p>
+    <w:p>
+      <w:pPr>
+        <w:pStyle w:val="Normal"/>
+        <w:widowControl/>
+        <w:bidi w:val="0"/>
+        <w:spacing w:lineRule="auto" w:line="259" w:before="0" w:after="160"/>
+        <w:jc w:val="left"/>
+        <w:rPr>
+          <w:i w:val="false"/>
+          <w:i w:val="false"/>
+          <w:iCs w:val="false"/>
+        </w:rPr>
+      </w:pPr>
+      <w:r>
+        <w:rPr>
+          <w:sz w:val="24"/>
+          <w:szCs w:val="24"/>
+        </w:rPr>
+      </w:r>
+    </w:p>
+    <w:p>
+      <w:pPr>
+        <w:pStyle w:val="Normal"/>
+        <w:widowControl/>
+        <w:bidi w:val="0"/>
+        <w:spacing w:lineRule="auto" w:line="259" w:before="0" w:after="160"/>
+        <w:jc w:val="left"/>
+        <w:rPr>
+          <w:color w:val="2A6099"/>
+          <w:sz w:val="32"/>
+          <w:szCs w:val="32"/>
+        </w:rPr>
+      </w:pPr>
+      <w:r>
+        <w:rPr>
+          <w:color w:val="2A6099"/>
+          <w:sz w:val="32"/>
+          <w:szCs w:val="32"/>
+        </w:rPr>
+        <w:t>- Espera del resultat final</w:t>
+      </w:r>
+    </w:p>
+    <w:p>
+      <w:pPr>
+        <w:pStyle w:val="Normal"/>
+        <w:widowControl/>
+        <w:bidi w:val="0"/>
+        <w:spacing w:lineRule="auto" w:line="259" w:before="0" w:after="160"/>
+        <w:jc w:val="left"/>
+        <w:rPr>
+          <w:color w:val="000000"/>
+          <w:sz w:val="24"/>
+          <w:szCs w:val="24"/>
+        </w:rPr>
+      </w:pPr>
+      <w:r>
+        <w:rPr>
+          <w:color w:val="000000"/>
+          <w:sz w:val="24"/>
+          <w:szCs w:val="24"/>
+        </w:rPr>
+        <w:t xml:space="preserve">Aquí es realitza de forma diferent entre C i Java. </w:t>
+      </w:r>
+      <w:r>
+        <w:rPr>
+          <w:color w:val="000000"/>
+          <w:sz w:val="24"/>
+          <w:szCs w:val="24"/>
+        </w:rPr>
+        <w:t xml:space="preserve">A les dues implementacions utilitzem un mètode de sincronització i variables compartides per al resultat però també fem servir la funció </w:t>
+      </w:r>
+      <w:r>
+        <w:rPr>
+          <w:i/>
+          <w:iCs/>
+          <w:color w:val="000000"/>
+          <w:sz w:val="24"/>
+          <w:szCs w:val="24"/>
+        </w:rPr>
+        <w:t>join()</w:t>
+      </w:r>
+      <w:r>
+        <w:rPr>
+          <w:i w:val="false"/>
+          <w:iCs w:val="false"/>
+          <w:color w:val="000000"/>
+          <w:sz w:val="24"/>
+          <w:szCs w:val="24"/>
+        </w:rPr>
+        <w:t xml:space="preserve"> per a assegurar-nos de que el </w:t>
+      </w:r>
+      <w:r>
+        <w:rPr>
+          <w:i/>
+          <w:iCs/>
+          <w:color w:val="000000"/>
+          <w:sz w:val="24"/>
+          <w:szCs w:val="24"/>
+        </w:rPr>
+        <w:t>thread</w:t>
+      </w:r>
+      <w:r>
+        <w:rPr>
+          <w:i w:val="false"/>
+          <w:iCs w:val="false"/>
+          <w:color w:val="000000"/>
+          <w:sz w:val="24"/>
+          <w:szCs w:val="24"/>
+        </w:rPr>
+        <w:t xml:space="preserve"> ha finalitzat correctament. La diferència entre els dos llenguatges es troba en el mètode de sincronització implementat. En C utilitzem una barrera i en Java un semàfor.</w:t>
+      </w:r>
+    </w:p>
+    <w:p>
+      <w:pPr>
+        <w:pStyle w:val="Normal"/>
+        <w:widowControl/>
+        <w:bidi w:val="0"/>
+        <w:spacing w:lineRule="auto" w:line="259" w:before="0" w:after="160"/>
+        <w:jc w:val="left"/>
+        <w:rPr>
+          <w:i w:val="false"/>
+          <w:i w:val="false"/>
+          <w:iCs w:val="false"/>
+        </w:rPr>
+      </w:pPr>
+      <w:r>
+        <w:rPr>
+          <w:color w:val="000000"/>
+          <w:sz w:val="24"/>
+          <w:szCs w:val="24"/>
+        </w:rPr>
+      </w:r>
+    </w:p>
+    <w:p>
+      <w:pPr>
+        <w:pStyle w:val="Normal"/>
+        <w:widowControl/>
+        <w:bidi w:val="0"/>
+        <w:spacing w:lineRule="auto" w:line="259" w:before="0" w:after="160"/>
+        <w:jc w:val="left"/>
+        <w:rPr>
+          <w:color w:val="000000"/>
+          <w:sz w:val="24"/>
+          <w:szCs w:val="24"/>
+        </w:rPr>
+      </w:pPr>
+      <w:r>
+        <w:rPr>
+          <w:i w:val="false"/>
+          <w:iCs w:val="false"/>
+          <w:color w:val="000000"/>
+          <w:sz w:val="24"/>
+          <w:szCs w:val="24"/>
+        </w:rPr>
+        <w:t xml:space="preserve">En C inicialitzem una barrera per a esperar a dos </w:t>
+      </w:r>
+      <w:r>
+        <w:rPr>
+          <w:i/>
+          <w:iCs/>
+          <w:color w:val="000000"/>
+          <w:sz w:val="24"/>
+          <w:szCs w:val="24"/>
+        </w:rPr>
+        <w:t>threads</w:t>
+      </w:r>
+      <w:r>
+        <w:rPr>
+          <w:i w:val="false"/>
+          <w:iCs w:val="false"/>
+          <w:color w:val="000000"/>
+          <w:sz w:val="24"/>
+          <w:szCs w:val="24"/>
+        </w:rPr>
+        <w:t xml:space="preserve">. Aquesta barrera es planta en el </w:t>
+      </w:r>
+      <w:r>
+        <w:rPr>
+          <w:i/>
+          <w:iCs/>
+          <w:color w:val="000000"/>
+          <w:sz w:val="24"/>
+          <w:szCs w:val="24"/>
+        </w:rPr>
+        <w:t>thread</w:t>
+      </w:r>
+      <w:r>
+        <w:rPr>
+          <w:i w:val="false"/>
+          <w:iCs w:val="false"/>
+          <w:color w:val="000000"/>
+          <w:sz w:val="24"/>
+          <w:szCs w:val="24"/>
+        </w:rPr>
+        <w:t xml:space="preserve"> que espera el resultat quan el necessita i en el </w:t>
+      </w:r>
+      <w:r>
+        <w:rPr>
+          <w:i/>
+          <w:iCs/>
+          <w:color w:val="000000"/>
+          <w:sz w:val="24"/>
+          <w:szCs w:val="24"/>
+        </w:rPr>
+        <w:t>thread</w:t>
+      </w:r>
+      <w:r>
+        <w:rPr>
+          <w:i w:val="false"/>
+          <w:iCs w:val="false"/>
+          <w:color w:val="000000"/>
+          <w:sz w:val="24"/>
+          <w:szCs w:val="24"/>
+        </w:rPr>
+        <w:t xml:space="preserve"> que el calcula quan aquest resultat ja està disponible per a l’altre </w:t>
+      </w:r>
+      <w:r>
+        <w:rPr>
+          <w:i/>
+          <w:iCs/>
+          <w:color w:val="000000"/>
+          <w:sz w:val="24"/>
+          <w:szCs w:val="24"/>
+        </w:rPr>
+        <w:t>thread</w:t>
+      </w:r>
+      <w:r>
+        <w:rPr>
+          <w:i w:val="false"/>
+          <w:iCs w:val="false"/>
+          <w:color w:val="000000"/>
+          <w:sz w:val="24"/>
+          <w:szCs w:val="24"/>
+        </w:rPr>
+        <w:t xml:space="preserve">. Un cop sortit de la barrera, el </w:t>
+      </w:r>
+      <w:r>
+        <w:rPr>
+          <w:i/>
+          <w:iCs/>
+          <w:color w:val="000000"/>
+          <w:sz w:val="24"/>
+          <w:szCs w:val="24"/>
+        </w:rPr>
+        <w:t>thread</w:t>
+      </w:r>
+      <w:r>
+        <w:rPr>
+          <w:i w:val="false"/>
+          <w:iCs w:val="false"/>
+          <w:color w:val="000000"/>
+          <w:sz w:val="24"/>
+          <w:szCs w:val="24"/>
+        </w:rPr>
+        <w:t xml:space="preserve"> que ha calculat simplement acaba i l’altre </w:t>
+      </w:r>
+      <w:r>
+        <w:rPr>
+          <w:i/>
+          <w:iCs/>
+          <w:color w:val="000000"/>
+          <w:sz w:val="24"/>
+          <w:szCs w:val="24"/>
+        </w:rPr>
+        <w:t>thread</w:t>
+      </w:r>
+      <w:r>
+        <w:rPr>
+          <w:i w:val="false"/>
+          <w:iCs w:val="false"/>
+          <w:color w:val="000000"/>
+          <w:sz w:val="24"/>
+          <w:szCs w:val="24"/>
+        </w:rPr>
+        <w:t xml:space="preserve"> fa el </w:t>
+      </w:r>
+      <w:r>
+        <w:rPr>
+          <w:i/>
+          <w:iCs/>
+          <w:color w:val="000000"/>
+          <w:sz w:val="24"/>
+          <w:szCs w:val="24"/>
+        </w:rPr>
+        <w:t>join</w:t>
+      </w:r>
+      <w:r>
+        <w:rPr>
+          <w:i w:val="false"/>
+          <w:iCs w:val="false"/>
+          <w:color w:val="000000"/>
+          <w:sz w:val="24"/>
+          <w:szCs w:val="24"/>
+        </w:rPr>
+        <w:t xml:space="preserve">. </w:t>
+      </w:r>
+    </w:p>
+    <w:p>
+      <w:pPr>
+        <w:pStyle w:val="Normal"/>
+        <w:widowControl/>
+        <w:bidi w:val="0"/>
+        <w:spacing w:lineRule="auto" w:line="259" w:before="0" w:after="160"/>
+        <w:jc w:val="left"/>
+        <w:rPr>
+          <w:i w:val="false"/>
+          <w:i w:val="false"/>
+          <w:iCs w:val="false"/>
+        </w:rPr>
+      </w:pPr>
+      <w:r>
+        <w:rPr>
+          <w:color w:val="000000"/>
+          <w:sz w:val="24"/>
+          <w:szCs w:val="24"/>
+        </w:rPr>
+      </w:r>
+    </w:p>
+    <w:p>
+      <w:pPr>
+        <w:pStyle w:val="Normal"/>
+        <w:widowControl/>
+        <w:bidi w:val="0"/>
+        <w:spacing w:lineRule="auto" w:line="259" w:before="0" w:after="160"/>
+        <w:jc w:val="left"/>
+        <w:rPr>
+          <w:color w:val="000000"/>
+          <w:sz w:val="24"/>
+          <w:szCs w:val="24"/>
+        </w:rPr>
+      </w:pPr>
+      <w:r>
+        <w:rPr>
+          <w:i w:val="false"/>
+          <w:iCs w:val="false"/>
+          <w:color w:val="000000"/>
+          <w:sz w:val="24"/>
+          <w:szCs w:val="24"/>
+        </w:rPr>
+        <w:t xml:space="preserve">En Java utilitzem un semàfor. Aquest semàfor l’inicialitzem a zero </w:t>
+      </w:r>
+      <w:r>
+        <w:rPr>
+          <w:i/>
+          <w:iCs/>
+          <w:color w:val="000000"/>
+          <w:sz w:val="24"/>
+          <w:szCs w:val="24"/>
+        </w:rPr>
+        <w:t>permits</w:t>
+      </w:r>
+      <w:r>
+        <w:rPr>
+          <w:i w:val="false"/>
+          <w:iCs w:val="false"/>
+          <w:color w:val="000000"/>
+          <w:sz w:val="24"/>
+          <w:szCs w:val="24"/>
+        </w:rPr>
+        <w:t xml:space="preserve">, llavors quan el </w:t>
+      </w:r>
+      <w:r>
+        <w:rPr>
+          <w:i/>
+          <w:iCs/>
+          <w:color w:val="000000"/>
+          <w:sz w:val="24"/>
+          <w:szCs w:val="24"/>
+        </w:rPr>
+        <w:t>thread</w:t>
+      </w:r>
+      <w:r>
+        <w:rPr>
+          <w:i w:val="false"/>
+          <w:iCs w:val="false"/>
+          <w:color w:val="000000"/>
+          <w:sz w:val="24"/>
+          <w:szCs w:val="24"/>
+        </w:rPr>
+        <w:t xml:space="preserve"> que necessita el resultat, el necessita, intenta adquirir un </w:t>
+      </w:r>
+      <w:r>
+        <w:rPr>
+          <w:i/>
+          <w:iCs/>
+          <w:color w:val="000000"/>
+          <w:sz w:val="24"/>
+          <w:szCs w:val="24"/>
+        </w:rPr>
+        <w:t>permit</w:t>
+      </w:r>
+      <w:r>
+        <w:rPr>
+          <w:i w:val="false"/>
+          <w:iCs w:val="false"/>
+          <w:color w:val="000000"/>
+          <w:sz w:val="24"/>
+          <w:szCs w:val="24"/>
+        </w:rPr>
+        <w:t xml:space="preserve">, l’altre </w:t>
+      </w:r>
+      <w:r>
+        <w:rPr>
+          <w:i/>
+          <w:iCs/>
+          <w:color w:val="000000"/>
+          <w:sz w:val="24"/>
+          <w:szCs w:val="24"/>
+        </w:rPr>
+        <w:t>thread</w:t>
+      </w:r>
+      <w:r>
+        <w:rPr>
+          <w:i w:val="false"/>
+          <w:iCs w:val="false"/>
+          <w:color w:val="000000"/>
+          <w:sz w:val="24"/>
+          <w:szCs w:val="24"/>
+        </w:rPr>
+        <w:t xml:space="preserve"> alliberarà aquest </w:t>
+      </w:r>
+      <w:r>
+        <w:rPr>
+          <w:i/>
+          <w:iCs/>
+          <w:color w:val="000000"/>
+          <w:sz w:val="24"/>
+          <w:szCs w:val="24"/>
+        </w:rPr>
+        <w:t>permit</w:t>
+      </w:r>
+      <w:r>
+        <w:rPr>
+          <w:i w:val="false"/>
+          <w:iCs w:val="false"/>
+          <w:color w:val="000000"/>
+          <w:sz w:val="24"/>
+          <w:szCs w:val="24"/>
+        </w:rPr>
+        <w:t xml:space="preserve"> quan el resultat ja estigui disponible a la variable compartida.</w:t>
+      </w:r>
+    </w:p>
+    <w:p>
+      <w:pPr>
+        <w:pStyle w:val="Normal"/>
+        <w:widowControl/>
+        <w:bidi w:val="0"/>
+        <w:spacing w:lineRule="auto" w:line="259" w:before="0" w:after="160"/>
+        <w:jc w:val="left"/>
+        <w:rPr>
+          <w:color w:val="2A6099"/>
+          <w:sz w:val="32"/>
+          <w:szCs w:val="32"/>
+        </w:rPr>
+      </w:pPr>
+      <w:r>
+        <w:rPr>
+          <w:color w:val="2A6099"/>
+          <w:sz w:val="32"/>
+          <w:szCs w:val="32"/>
+        </w:rPr>
+      </w:r>
+      <w:r>
+        <w:br w:type="page"/>
+      </w:r>
+    </w:p>
+    <w:p>
+      <w:pPr>
+        <w:pStyle w:val="Normal"/>
+        <w:widowControl/>
+        <w:bidi w:val="0"/>
+        <w:spacing w:lineRule="auto" w:line="259" w:before="0" w:after="160"/>
+        <w:jc w:val="left"/>
+        <w:rPr>
+          <w:color w:val="2A6099"/>
+          <w:sz w:val="32"/>
+          <w:szCs w:val="32"/>
+        </w:rPr>
+      </w:pPr>
+      <w:r>
+        <w:rPr>
+          <w:color w:val="2A6099"/>
+          <w:sz w:val="32"/>
+          <w:szCs w:val="32"/>
+        </w:rPr>
+        <w:t>- Estadístiques</w:t>
+      </w:r>
+    </w:p>
+    <w:p>
+      <w:pPr>
+        <w:pStyle w:val="Normal"/>
+        <w:widowControl/>
+        <w:bidi w:val="0"/>
+        <w:spacing w:lineRule="auto" w:line="259" w:before="0" w:after="160"/>
+        <w:jc w:val="left"/>
+        <w:rPr>
+          <w:color w:val="000000"/>
+          <w:sz w:val="24"/>
+          <w:szCs w:val="24"/>
+        </w:rPr>
+      </w:pPr>
+      <w:r>
+        <w:rPr>
+          <w:color w:val="000000"/>
+          <w:sz w:val="24"/>
+          <w:szCs w:val="24"/>
+        </w:rPr>
+        <w:t xml:space="preserve">Per a l’emmagatzematge i tractament de les estadístiques en C s’ha utilitzat un </w:t>
+      </w:r>
+      <w:r>
+        <w:rPr>
+          <w:i/>
+          <w:iCs/>
+          <w:color w:val="000000"/>
+          <w:sz w:val="24"/>
+          <w:szCs w:val="24"/>
+        </w:rPr>
+        <w:t>struct</w:t>
+      </w:r>
+      <w:r>
+        <w:rPr>
+          <w:i w:val="false"/>
+          <w:iCs w:val="false"/>
+          <w:color w:val="000000"/>
+          <w:sz w:val="24"/>
+          <w:szCs w:val="24"/>
+        </w:rPr>
+        <w:t xml:space="preserve"> i en Java una </w:t>
+      </w:r>
+      <w:r>
+        <w:rPr>
+          <w:i/>
+          <w:iCs/>
+          <w:color w:val="000000"/>
+          <w:sz w:val="24"/>
+          <w:szCs w:val="24"/>
+        </w:rPr>
+        <w:t>class</w:t>
+      </w:r>
+      <w:r>
+        <w:rPr>
+          <w:i w:val="false"/>
+          <w:iCs w:val="false"/>
+          <w:color w:val="000000"/>
+          <w:sz w:val="24"/>
+          <w:szCs w:val="24"/>
+        </w:rPr>
+        <w:t xml:space="preserve">. Degut a l’arquitectura del programa, solament contem les estadístiques per a cada </w:t>
+      </w:r>
+      <w:r>
+        <w:rPr>
+          <w:i/>
+          <w:iCs/>
+          <w:color w:val="000000"/>
+          <w:sz w:val="24"/>
+          <w:szCs w:val="24"/>
+        </w:rPr>
+        <w:t>slot</w:t>
+      </w:r>
+      <w:r>
+        <w:rPr>
+          <w:i w:val="false"/>
+          <w:iCs w:val="false"/>
+          <w:color w:val="000000"/>
+          <w:sz w:val="24"/>
+          <w:szCs w:val="24"/>
+        </w:rPr>
+        <w:t xml:space="preserve"> de del </w:t>
+      </w:r>
+      <w:r>
+        <w:rPr>
+          <w:i/>
+          <w:iCs/>
+          <w:color w:val="000000"/>
+          <w:sz w:val="24"/>
+          <w:szCs w:val="24"/>
+        </w:rPr>
+        <w:t>thread</w:t>
+      </w:r>
+      <w:r>
+        <w:rPr>
+          <w:i w:val="false"/>
+          <w:iCs w:val="false"/>
+          <w:color w:val="000000"/>
+          <w:sz w:val="24"/>
+          <w:szCs w:val="24"/>
+        </w:rPr>
+        <w:t xml:space="preserve"> i no per a cada </w:t>
+      </w:r>
+      <w:r>
+        <w:rPr>
+          <w:i/>
+          <w:iCs/>
+          <w:color w:val="000000"/>
+          <w:sz w:val="24"/>
+          <w:szCs w:val="24"/>
+        </w:rPr>
+        <w:t>thread</w:t>
+      </w:r>
+      <w:r>
+        <w:rPr>
+          <w:i w:val="false"/>
+          <w:iCs w:val="false"/>
+          <w:color w:val="000000"/>
+          <w:sz w:val="24"/>
+          <w:szCs w:val="24"/>
+        </w:rPr>
+        <w:t xml:space="preserve"> j</w:t>
+      </w:r>
+      <w:r>
+        <w:rPr>
+          <w:i w:val="false"/>
+          <w:iCs w:val="false"/>
+          <w:color w:val="000000"/>
+          <w:sz w:val="24"/>
+          <w:szCs w:val="24"/>
+        </w:rPr>
+        <w:t>a</w:t>
+      </w:r>
+      <w:r>
+        <w:rPr>
+          <w:i w:val="false"/>
+          <w:iCs w:val="false"/>
+          <w:color w:val="000000"/>
+          <w:sz w:val="24"/>
+          <w:szCs w:val="24"/>
+        </w:rPr>
+        <w:t xml:space="preserve"> que es creen i s’eliminen amb molta freqüència. </w:t>
+      </w:r>
+      <w:r>
+        <w:rPr>
+          <w:i w:val="false"/>
+          <w:iCs w:val="false"/>
+          <w:color w:val="000000"/>
+          <w:sz w:val="24"/>
+          <w:szCs w:val="24"/>
+        </w:rPr>
+        <w:t xml:space="preserve">Les estadístiques es comptabilitzen de la següent manera: </w:t>
+      </w:r>
+    </w:p>
+    <w:p>
+      <w:pPr>
+        <w:pStyle w:val="Normal"/>
+        <w:widowControl/>
+        <w:bidi w:val="0"/>
+        <w:spacing w:lineRule="auto" w:line="259" w:before="0" w:after="160"/>
+        <w:ind w:left="708" w:hanging="0"/>
+        <w:jc w:val="left"/>
+        <w:rPr>
+          <w:color w:val="000000"/>
+          <w:sz w:val="24"/>
+          <w:szCs w:val="24"/>
+        </w:rPr>
+      </w:pPr>
+      <w:r>
+        <w:rPr>
+          <w:i w:val="false"/>
+          <w:iCs w:val="false"/>
+          <w:color w:val="000000"/>
+          <w:sz w:val="24"/>
+          <w:szCs w:val="24"/>
+        </w:rPr>
+        <w:t xml:space="preserve">- Nombre de combinacions vàlides: </w:t>
+      </w:r>
+      <w:r>
+        <w:rPr>
+          <w:i w:val="false"/>
+          <w:iCs w:val="false"/>
+          <w:color w:val="000000"/>
+          <w:sz w:val="24"/>
+          <w:szCs w:val="24"/>
+        </w:rPr>
+        <w:t xml:space="preserve">Es sumarà una unitat cada cop que el </w:t>
+      </w:r>
+      <w:r>
+        <w:rPr>
+          <w:i/>
+          <w:iCs/>
+          <w:color w:val="000000"/>
+          <w:sz w:val="24"/>
+          <w:szCs w:val="24"/>
+        </w:rPr>
+        <w:t>thread</w:t>
+      </w:r>
+      <w:r>
+        <w:rPr>
+          <w:i w:val="false"/>
+          <w:iCs w:val="false"/>
+          <w:color w:val="000000"/>
+          <w:sz w:val="24"/>
+          <w:szCs w:val="24"/>
+        </w:rPr>
+        <w:t xml:space="preserve"> tingui un equip complet.</w:t>
+      </w:r>
+    </w:p>
+    <w:p>
+      <w:pPr>
+        <w:pStyle w:val="Normal"/>
+        <w:widowControl/>
+        <w:bidi w:val="0"/>
+        <w:spacing w:lineRule="auto" w:line="259" w:before="0" w:after="160"/>
+        <w:ind w:left="708" w:hanging="0"/>
+        <w:jc w:val="left"/>
+        <w:rPr>
+          <w:color w:val="000000"/>
+          <w:sz w:val="24"/>
+          <w:szCs w:val="24"/>
+        </w:rPr>
+      </w:pPr>
+      <w:r>
+        <w:rPr>
+          <w:i w:val="false"/>
+          <w:iCs w:val="false"/>
+          <w:color w:val="000000"/>
+          <w:sz w:val="24"/>
+          <w:szCs w:val="24"/>
+        </w:rPr>
+        <w:t>- Nombre de combinacions no vàlides: Es sumarà una unitat quan s’intenti afegir un jugador en un equip però que no sigui possible ja que o l’equip estigui complet o no es disposi del suficient pressupost. També es sumarà quan s’hagi comprovat tots els jugadors i l’equip no estigui complet.</w:t>
+      </w:r>
+    </w:p>
+    <w:p>
+      <w:pPr>
+        <w:pStyle w:val="Normal"/>
+        <w:widowControl/>
+        <w:bidi w:val="0"/>
+        <w:spacing w:lineRule="auto" w:line="259" w:before="0" w:after="160"/>
+        <w:ind w:left="708" w:hanging="0"/>
+        <w:jc w:val="left"/>
+        <w:rPr>
+          <w:color w:val="000000"/>
+          <w:sz w:val="24"/>
+          <w:szCs w:val="24"/>
+        </w:rPr>
+      </w:pPr>
+      <w:r>
+        <w:rPr>
+          <w:i w:val="false"/>
+          <w:iCs w:val="false"/>
+          <w:color w:val="000000"/>
+          <w:sz w:val="24"/>
+          <w:szCs w:val="24"/>
+        </w:rPr>
+        <w:t>- Nombre de combinacions avaluades: És la suma de les combinacions vàlides i no vàlides.</w:t>
+      </w:r>
+    </w:p>
+    <w:p>
+      <w:pPr>
+        <w:pStyle w:val="Normal"/>
+        <w:widowControl/>
+        <w:bidi w:val="0"/>
+        <w:spacing w:lineRule="auto" w:line="259" w:before="0" w:after="160"/>
+        <w:ind w:left="708" w:hanging="0"/>
+        <w:jc w:val="left"/>
+        <w:rPr>
+          <w:color w:val="000000"/>
+          <w:sz w:val="24"/>
+          <w:szCs w:val="24"/>
+        </w:rPr>
+      </w:pPr>
+      <w:r>
+        <w:rPr>
+          <w:i w:val="false"/>
+          <w:iCs w:val="false"/>
+          <w:color w:val="000000"/>
+          <w:sz w:val="24"/>
+          <w:szCs w:val="24"/>
+        </w:rPr>
+        <w:t>- Cost mig de les combinacions vàlides: És la divisió del cost total de les combinacions vàlides entre el nombre de combinacions vàlides.</w:t>
+      </w:r>
+    </w:p>
+    <w:p>
+      <w:pPr>
+        <w:pStyle w:val="Normal"/>
+        <w:widowControl/>
+        <w:bidi w:val="0"/>
+        <w:spacing w:lineRule="auto" w:line="259" w:before="0" w:after="160"/>
+        <w:ind w:left="708" w:hanging="0"/>
+        <w:jc w:val="left"/>
+        <w:rPr>
+          <w:color w:val="000000"/>
+          <w:sz w:val="24"/>
+          <w:szCs w:val="24"/>
+        </w:rPr>
+      </w:pPr>
+      <w:r>
+        <w:rPr>
+          <w:i w:val="false"/>
+          <w:iCs w:val="false"/>
+          <w:color w:val="000000"/>
+          <w:sz w:val="24"/>
+          <w:szCs w:val="24"/>
+        </w:rPr>
+        <w:t>- Puntuació mitja de les combinacions vàlides: És la divisió de la puntuació total de les combinacions vàlides entre el nombre de combinacions vàlides.</w:t>
+      </w:r>
+    </w:p>
+    <w:p>
+      <w:pPr>
+        <w:pStyle w:val="Normal"/>
+        <w:widowControl/>
+        <w:bidi w:val="0"/>
+        <w:spacing w:lineRule="auto" w:line="259" w:before="0" w:after="160"/>
+        <w:ind w:left="708" w:hanging="0"/>
+        <w:jc w:val="left"/>
+        <w:rPr/>
+      </w:pPr>
+      <w:r>
+        <w:rPr>
+          <w:i w:val="false"/>
+          <w:iCs w:val="false"/>
+          <w:color w:val="000000"/>
+          <w:sz w:val="24"/>
+          <w:szCs w:val="24"/>
+        </w:rPr>
+        <w:t xml:space="preserve">- Millor i pitjor combinacions: </w:t>
+      </w:r>
+      <w:r>
+        <w:rPr>
+          <w:rFonts w:eastAsia="Calibri" w:cs="Arial" w:cstheme="minorBidi" w:eastAsiaTheme="minorHAnsi"/>
+          <w:i w:val="false"/>
+          <w:iCs w:val="false"/>
+          <w:color w:val="000000"/>
+          <w:kern w:val="0"/>
+          <w:sz w:val="24"/>
+          <w:szCs w:val="24"/>
+          <w:lang w:val="ca-ES" w:eastAsia="en-US" w:bidi="ar-SA"/>
+        </w:rPr>
+        <w:t>Combinació amb tots els jugadors amb millor i pitjor puntuació.</w:t>
+      </w:r>
+    </w:p>
+    <w:p>
+      <w:pPr>
+        <w:pStyle w:val="Normal"/>
+        <w:widowControl/>
+        <w:bidi w:val="0"/>
+        <w:spacing w:lineRule="auto" w:line="259" w:before="0" w:after="160"/>
+        <w:ind w:hanging="0"/>
+        <w:jc w:val="left"/>
+        <w:rPr/>
+      </w:pPr>
+      <w:r>
+        <w:rPr>
+          <w:i w:val="false"/>
+          <w:iCs w:val="false"/>
+          <w:color w:val="000000"/>
+          <w:sz w:val="24"/>
+          <w:szCs w:val="24"/>
+        </w:rPr>
+        <w:t xml:space="preserve">Quan un </w:t>
+      </w:r>
+      <w:r>
+        <w:rPr>
+          <w:i/>
+          <w:iCs/>
+          <w:color w:val="000000"/>
+          <w:sz w:val="24"/>
+          <w:szCs w:val="24"/>
+        </w:rPr>
+        <w:t>thread</w:t>
+      </w:r>
+      <w:r>
+        <w:rPr>
+          <w:i w:val="false"/>
+          <w:iCs w:val="false"/>
+          <w:color w:val="000000"/>
+          <w:sz w:val="24"/>
+          <w:szCs w:val="24"/>
+        </w:rPr>
+        <w:t xml:space="preserve"> </w:t>
+      </w:r>
+      <w:r>
+        <w:rPr>
+          <w:rFonts w:eastAsia="Calibri" w:cs="Arial" w:cstheme="minorBidi" w:eastAsiaTheme="minorHAnsi"/>
+          <w:i w:val="false"/>
+          <w:iCs w:val="false"/>
+          <w:color w:val="000000"/>
+          <w:kern w:val="0"/>
+          <w:sz w:val="24"/>
+          <w:szCs w:val="24"/>
+          <w:lang w:val="ca-ES" w:eastAsia="en-US" w:bidi="ar-SA"/>
+        </w:rPr>
+        <w:t xml:space="preserve">modifica </w:t>
+      </w:r>
+      <w:r>
+        <w:rPr>
+          <w:i w:val="false"/>
+          <w:iCs w:val="false"/>
+          <w:color w:val="000000"/>
+          <w:sz w:val="24"/>
+          <w:szCs w:val="24"/>
+        </w:rPr>
+        <w:t xml:space="preserve">les seves pròpies estadístiques, no utilitza cap mètode de sincronització ja que sabem que l’únic </w:t>
+      </w:r>
+      <w:r>
+        <w:rPr>
+          <w:i/>
+          <w:iCs/>
+          <w:color w:val="000000"/>
+          <w:sz w:val="24"/>
+          <w:szCs w:val="24"/>
+        </w:rPr>
+        <w:t>thread</w:t>
+      </w:r>
+      <w:r>
+        <w:rPr>
+          <w:i w:val="false"/>
+          <w:iCs w:val="false"/>
+          <w:color w:val="000000"/>
+          <w:sz w:val="24"/>
+          <w:szCs w:val="24"/>
+        </w:rPr>
+        <w:t xml:space="preserve"> que les modificarà serà ell mateix. Per l’altra banda, per als </w:t>
+      </w:r>
+      <w:r>
+        <w:rPr>
+          <w:i/>
+          <w:iCs/>
+          <w:color w:val="000000"/>
+          <w:sz w:val="24"/>
+          <w:szCs w:val="24"/>
+        </w:rPr>
+        <w:t>threads</w:t>
+      </w:r>
+      <w:r>
+        <w:rPr>
+          <w:i w:val="false"/>
+          <w:iCs w:val="false"/>
+          <w:color w:val="000000"/>
+          <w:sz w:val="24"/>
+          <w:szCs w:val="24"/>
+        </w:rPr>
+        <w:t xml:space="preserve"> globals, es regula l’accés amb l’ús de semàfors.</w:t>
+      </w:r>
+    </w:p>
+    <w:p>
+      <w:pPr>
+        <w:pStyle w:val="Normal"/>
+        <w:widowControl/>
+        <w:bidi w:val="0"/>
+        <w:spacing w:lineRule="auto" w:line="259" w:before="0" w:after="160"/>
+        <w:ind w:hanging="0"/>
+        <w:jc w:val="left"/>
+        <w:rPr>
+          <w:i w:val="false"/>
+          <w:i w:val="false"/>
+          <w:iCs w:val="false"/>
+          <w:color w:val="000000"/>
+          <w:sz w:val="24"/>
+          <w:szCs w:val="24"/>
+        </w:rPr>
+      </w:pPr>
+      <w:r>
+        <w:rPr/>
+      </w:r>
+    </w:p>
+    <w:p>
+      <w:pPr>
+        <w:pStyle w:val="Normal"/>
+        <w:widowControl/>
+        <w:bidi w:val="0"/>
+        <w:spacing w:lineRule="auto" w:line="259" w:before="0" w:after="160"/>
+        <w:jc w:val="left"/>
+        <w:rPr>
+          <w:color w:val="2A6099"/>
+          <w:sz w:val="32"/>
+          <w:szCs w:val="32"/>
+        </w:rPr>
+      </w:pPr>
+      <w:r>
+        <w:rPr>
+          <w:color w:val="2A6099"/>
+          <w:sz w:val="32"/>
+          <w:szCs w:val="32"/>
+        </w:rPr>
+        <w:t>- Progrés</w:t>
+      </w:r>
+    </w:p>
+    <w:p>
+      <w:pPr>
+        <w:pStyle w:val="Normal"/>
+        <w:widowControl/>
+        <w:bidi w:val="0"/>
+        <w:spacing w:lineRule="auto" w:line="259" w:before="0" w:after="160"/>
+        <w:jc w:val="left"/>
+        <w:rPr>
+          <w:color w:val="000000"/>
+          <w:sz w:val="24"/>
+          <w:szCs w:val="24"/>
+        </w:rPr>
+      </w:pPr>
+      <w:r>
+        <w:rPr>
+          <w:color w:val="000000"/>
+          <w:sz w:val="24"/>
+          <w:szCs w:val="24"/>
+        </w:rPr>
+        <w:t xml:space="preserve">Per al progrés es té en compte el nombre de combinacions avaluades de cada </w:t>
+      </w:r>
+      <w:r>
+        <w:rPr>
+          <w:i/>
+          <w:iCs/>
+          <w:color w:val="000000"/>
+          <w:sz w:val="24"/>
+          <w:szCs w:val="24"/>
+        </w:rPr>
+        <w:t>thread</w:t>
+      </w:r>
+      <w:r>
+        <w:rPr>
+          <w:color w:val="000000"/>
+          <w:sz w:val="24"/>
+          <w:szCs w:val="24"/>
+        </w:rPr>
+        <w:t xml:space="preserve">. L’arquitectura del programa podria causar que, en el cas de que quan un </w:t>
+      </w:r>
+      <w:r>
+        <w:rPr>
+          <w:i/>
+          <w:iCs/>
+          <w:color w:val="000000"/>
+          <w:sz w:val="24"/>
+          <w:szCs w:val="24"/>
+        </w:rPr>
+        <w:t>thread</w:t>
+      </w:r>
+      <w:r>
+        <w:rPr>
+          <w:color w:val="000000"/>
+          <w:sz w:val="24"/>
+          <w:szCs w:val="24"/>
+        </w:rPr>
+        <w:t xml:space="preserve"> arriba a M combinacions s’esperi a que arribin els altres, ens trobéssim en una situació de </w:t>
+      </w:r>
+      <w:r>
+        <w:rPr>
+          <w:i/>
+          <w:iCs/>
+          <w:color w:val="000000"/>
+          <w:sz w:val="24"/>
+          <w:szCs w:val="24"/>
+        </w:rPr>
+        <w:t>deadlock</w:t>
+      </w:r>
+      <w:r>
+        <w:rPr>
+          <w:i w:val="false"/>
+          <w:iCs w:val="false"/>
+          <w:color w:val="000000"/>
+          <w:sz w:val="24"/>
+          <w:szCs w:val="24"/>
+        </w:rPr>
+        <w:t xml:space="preserve"> ja que un </w:t>
+      </w:r>
+      <w:r>
+        <w:rPr>
+          <w:i/>
+          <w:iCs/>
+          <w:color w:val="000000"/>
+          <w:sz w:val="24"/>
+          <w:szCs w:val="24"/>
+        </w:rPr>
+        <w:t>thread</w:t>
+      </w:r>
+      <w:r>
+        <w:rPr>
+          <w:i w:val="false"/>
+          <w:iCs w:val="false"/>
+          <w:color w:val="000000"/>
+          <w:sz w:val="24"/>
+          <w:szCs w:val="24"/>
+        </w:rPr>
+        <w:t xml:space="preserve"> parat no generaria més </w:t>
+      </w:r>
+      <w:r>
+        <w:rPr>
+          <w:i/>
+          <w:iCs/>
+          <w:color w:val="000000"/>
+          <w:sz w:val="24"/>
+          <w:szCs w:val="24"/>
+        </w:rPr>
+        <w:t>threads</w:t>
+      </w:r>
+      <w:r>
+        <w:rPr>
+          <w:i w:val="false"/>
+          <w:iCs w:val="false"/>
+          <w:color w:val="000000"/>
+          <w:sz w:val="24"/>
+          <w:szCs w:val="24"/>
+        </w:rPr>
+        <w:t xml:space="preserve"> i això faria que no arribés a les M combinacions. Aleshores, el que fem es imprimir les estadístiques globals i les parcials cada cop que tots els </w:t>
+      </w:r>
+      <w:r>
+        <w:rPr>
+          <w:i/>
+          <w:iCs/>
+          <w:color w:val="000000"/>
+          <w:sz w:val="24"/>
+          <w:szCs w:val="24"/>
+        </w:rPr>
+        <w:t>threads</w:t>
+      </w:r>
+      <w:r>
+        <w:rPr>
+          <w:i w:val="false"/>
+          <w:iCs w:val="false"/>
+          <w:color w:val="000000"/>
+          <w:sz w:val="24"/>
+          <w:szCs w:val="24"/>
+        </w:rPr>
+        <w:t xml:space="preserve"> hagin completat una etapa, però quan un </w:t>
+      </w:r>
+      <w:r>
+        <w:rPr>
+          <w:i/>
+          <w:iCs/>
+          <w:color w:val="000000"/>
+          <w:sz w:val="24"/>
+          <w:szCs w:val="24"/>
+        </w:rPr>
+        <w:t>thread</w:t>
+      </w:r>
+      <w:r>
+        <w:rPr>
+          <w:i w:val="false"/>
+          <w:iCs w:val="false"/>
+          <w:color w:val="000000"/>
+          <w:sz w:val="24"/>
+          <w:szCs w:val="24"/>
+        </w:rPr>
+        <w:t xml:space="preserve"> ha completat l’etapa, no s’espera a que els altres la completin.</w:t>
+      </w:r>
+    </w:p>
+    <w:p>
+      <w:pPr>
+        <w:pStyle w:val="Normal"/>
+        <w:widowControl/>
+        <w:bidi w:val="0"/>
+        <w:spacing w:lineRule="auto" w:line="259" w:before="0" w:after="160"/>
+        <w:jc w:val="left"/>
+        <w:rPr>
+          <w:i w:val="false"/>
+          <w:i w:val="false"/>
+          <w:iCs w:val="false"/>
+        </w:rPr>
+      </w:pPr>
+      <w:r>
+        <w:rPr>
+          <w:color w:val="000000"/>
+          <w:sz w:val="24"/>
+          <w:szCs w:val="24"/>
+        </w:rPr>
+      </w:r>
+    </w:p>
+    <w:p>
+      <w:pPr>
+        <w:pStyle w:val="Normal"/>
+        <w:widowControl/>
+        <w:bidi w:val="0"/>
+        <w:spacing w:lineRule="auto" w:line="259" w:before="0" w:after="160"/>
+        <w:jc w:val="left"/>
+        <w:rPr>
+          <w:color w:val="2A6099"/>
+          <w:sz w:val="32"/>
+          <w:szCs w:val="32"/>
+        </w:rPr>
+      </w:pPr>
+      <w:r>
+        <w:rPr>
+          <w:color w:val="2A6099"/>
+          <w:sz w:val="32"/>
+          <w:szCs w:val="32"/>
+        </w:rPr>
+      </w:r>
+      <w:r>
+        <w:br w:type="page"/>
+      </w:r>
+    </w:p>
+    <w:p>
+      <w:pPr>
+        <w:pStyle w:val="Normal"/>
+        <w:widowControl/>
+        <w:bidi w:val="0"/>
+        <w:spacing w:lineRule="auto" w:line="259" w:before="0" w:after="160"/>
+        <w:jc w:val="left"/>
+        <w:rPr>
+          <w:color w:val="2A6099"/>
+          <w:sz w:val="32"/>
+          <w:szCs w:val="32"/>
+        </w:rPr>
+      </w:pPr>
+      <w:r>
+        <w:rPr>
+          <w:color w:val="2A6099"/>
+          <w:sz w:val="32"/>
+          <w:szCs w:val="32"/>
+        </w:rPr>
+        <w:t>- Anàlisi del rendiment</w:t>
       </w:r>
     </w:p>
     <w:sectPr>
@@ -2777,6 +4304,7 @@
     <w:qFormat/>
     <w:pPr>
       <w:widowControl/>
+      <w:suppressAutoHyphens w:val="true"/>
       <w:bidi w:val="0"/>
       <w:spacing w:lineRule="auto" w:line="259" w:before="0" w:after="160"/>
       <w:jc w:val="left"/>
@@ -2876,17 +4404,18 @@
     <w:rsid w:val="00b03039"/>
     <w:pPr>
       <w:widowControl/>
+      <w:suppressAutoHyphens w:val="true"/>
       <w:bidi w:val="0"/>
       <w:spacing w:lineRule="auto" w:line="240" w:before="0" w:after="0"/>
       <w:jc w:val="left"/>
     </w:pPr>
     <w:rPr>
-      <w:rFonts w:eastAsia="" w:eastAsiaTheme="minorEastAsia" w:ascii="Calibri" w:hAnsi="Calibri" w:cs="Arial"/>
+      <w:rFonts w:ascii="Calibri" w:hAnsi="Calibri" w:eastAsia="" w:cs="Arial" w:eastAsiaTheme="minorEastAsia"/>
       <w:color w:val="auto"/>
       <w:kern w:val="0"/>
       <w:sz w:val="22"/>
       <w:szCs w:val="22"/>
-      <w:lang w:eastAsia="ca-ES" w:val="ca-ES" w:bidi="ar-SA"/>
+      <w:lang w:val="ca-ES" w:eastAsia="ca-ES" w:bidi="ar-SA"/>
     </w:rPr>
   </w:style>
   <w:style w:type="paragraph" w:styleId="Contenidodelmarco">

</xml_diff>